<commit_message>
Add Assimp library and assets to project
Integrated Assimp library (headers, binaries, and config files) into the External directory and updated project include paths. Added new assets (man_t256.png, npc.obj) and updated main.cpp and project files to support model loading. Includes various IDE and build system file updates.
</commit_message>
<xml_diff>
--- a/GDD/Game Design Document Abstract.docx
+++ b/GDD/Game Design Document Abstract.docx
@@ -43,13 +43,43 @@
     </w:p>
     <w:p>
       <w:r>
-        <w:t>Exit Strategy is a first-person mini open-world action-adventure game that places the player in a quarantined township and requires a series of missions to be accomplished by NPCs to help the player survive, learn why the township is on lockdown and how to</w:t>
-      </w:r>
-      <w:r>
-        <w:rPr>
-          <w:rFonts w:hint="eastAsia"/>
-        </w:rPr>
-        <w:t xml:space="preserve"> escape. The game loop is as follows: enter hub </w:t>
+        <w:rPr>
+          <w:i/>
+          <w:iCs/>
+        </w:rPr>
+        <w:t>Exit Strategy</w:t>
+      </w:r>
+      <w:r>
+        <w:t xml:space="preserve"> is a first-person mini open-world action-adventure game that places the player in a quarantined township and requires a series of missions to be accomplished by NPCs to help the player survive, learn why the township is on lockdown and how to</w:t>
+      </w:r>
+      <w:r>
+        <w:rPr>
+          <w:rFonts w:hint="eastAsia"/>
+        </w:rPr>
+        <w:t xml:space="preserve"> escape. </w:t>
+      </w:r>
+    </w:p>
+    <w:p>
+      <w:r>
+        <w:rPr>
+          <w:rFonts w:hint="eastAsia"/>
+        </w:rPr>
+        <w:t xml:space="preserve">The game loop </w:t>
+      </w:r>
+      <w:r>
+        <w:t>follows</w:t>
+      </w:r>
+      <w:r>
+        <w:t>:</w:t>
+      </w:r>
+      <w:r>
+        <w:br/>
+      </w:r>
+      <w:r>
+        <w:rPr>
+          <w:rFonts w:hint="eastAsia"/>
+        </w:rPr>
+        <w:t xml:space="preserve">Hub </w:t>
       </w:r>
       <w:r>
         <w:rPr>
@@ -61,7 +91,7 @@
         <w:rPr>
           <w:rFonts w:hint="eastAsia"/>
         </w:rPr>
-        <w:t xml:space="preserve"> approach NPC </w:t>
+        <w:t xml:space="preserve"> NPC </w:t>
       </w:r>
       <w:r>
         <w:rPr>
@@ -73,7 +103,7 @@
         <w:rPr>
           <w:rFonts w:hint="eastAsia"/>
         </w:rPr>
-        <w:t xml:space="preserve"> transition to mission location </w:t>
+        <w:t xml:space="preserve"> Mission </w:t>
       </w:r>
       <w:r>
         <w:rPr>
@@ -85,7 +115,7 @@
         <w:rPr>
           <w:rFonts w:hint="eastAsia"/>
         </w:rPr>
-        <w:t xml:space="preserve"> complete mission </w:t>
+        <w:t xml:space="preserve"> Completion </w:t>
       </w:r>
       <w:r>
         <w:rPr>
@@ -97,7 +127,7 @@
         <w:rPr>
           <w:rFonts w:hint="eastAsia"/>
         </w:rPr>
-        <w:t xml:space="preserve"> return to NPC for reward/progression.</w:t>
+        <w:t xml:space="preserve"> Return for Progression</w:t>
       </w:r>
     </w:p>
     <w:p>
@@ -260,7 +290,123 @@
         <w:t>Low Poly Design</w:t>
       </w:r>
       <w:r>
-        <w:t>: Blocky design (inspired by Minecraft/CS 1.6).</w:t>
+        <w:t xml:space="preserve">: </w:t>
+      </w:r>
+      <w:r>
+        <w:t>Inspired by early 3D aesthetics for performance and style.</w:t>
+      </w:r>
+    </w:p>
+    <w:p>
+      <w:pPr>
+        <w:pStyle w:val="Heading2"/>
+      </w:pPr>
+      <w:r>
+        <w:t>Story Design</w:t>
+      </w:r>
+    </w:p>
+    <w:p>
+      <w:r>
+        <w:t>Act 1 – The Missing Crate (Combat Tutorial)</w:t>
+      </w:r>
+      <w:r>
+        <w:t>:</w:t>
+      </w:r>
+      <w:r>
+        <w:br/>
+      </w:r>
+      <w:r>
+        <w:t>The player retrieves a stolen supply crate from looters in an abandoned warehouse. This establishes the courier’s role as someone trying to survive while helping the local community. Completing this mission earns the player their first weapon and trust from the Merchant.</w:t>
+      </w:r>
+    </w:p>
+    <w:p>
+      <w:r>
+        <w:lastRenderedPageBreak/>
+        <w:t>Act 2 – The Watchers in the Woods (Stealth Mission)</w:t>
+      </w:r>
+      <w:r>
+        <w:t>:</w:t>
+      </w:r>
+      <w:r>
+        <w:br/>
+      </w:r>
+      <w:r>
+        <w:t>Strange movement is reported near the quarantine fence. The player scouts the forest, discovering cut wire and evidence of unknown groups trying to breach the perimeter. This mission builds tension and hints that the town is not isolated by accident.</w:t>
+      </w:r>
+    </w:p>
+    <w:p>
+      <w:r>
+        <w:t>Act 3 – Smoke and Steel (Puzzle + Combat Mission)</w:t>
+      </w:r>
+      <w:r>
+        <w:t>:</w:t>
+      </w:r>
+      <w:r>
+        <w:br/>
+      </w:r>
+      <w:r>
+        <w:t>Toxic gas spreads across the district due to a failing industrial facility. The player must shut down the ventilation system through a combination of puzzle-solving and combat. This mission shows how the district is collapsing from within and how infrastructure is failing.</w:t>
+      </w:r>
+    </w:p>
+    <w:p>
+      <w:r>
+        <w:t xml:space="preserve">Act </w:t>
+      </w:r>
+      <w:r>
+        <w:t>4</w:t>
+      </w:r>
+      <w:r>
+        <w:t xml:space="preserve"> – Exit Strategy (Final Mission)</w:t>
+      </w:r>
+      <w:r>
+        <w:t>:</w:t>
+      </w:r>
+      <w:r>
+        <w:br/>
+      </w:r>
+      <w:r>
+        <w:t xml:space="preserve">With the district days away from destruction, the player must decide whether to escape alone, help the remaining survivors </w:t>
+      </w:r>
+      <w:r>
+        <w:t>evacuate or</w:t>
+      </w:r>
+      <w:r>
+        <w:t xml:space="preserve"> stay and defend them. This mission leads into one of three endings:</w:t>
+      </w:r>
+    </w:p>
+    <w:p>
+      <w:pPr>
+        <w:pStyle w:val="ListParagraph"/>
+        <w:numPr>
+          <w:ilvl w:val="0"/>
+          <w:numId w:val="4"/>
+        </w:numPr>
+      </w:pPr>
+      <w:r>
+        <w:t>Selfish Ending – escape alone.</w:t>
+      </w:r>
+    </w:p>
+    <w:p>
+      <w:pPr>
+        <w:pStyle w:val="ListParagraph"/>
+        <w:numPr>
+          <w:ilvl w:val="0"/>
+          <w:numId w:val="4"/>
+        </w:numPr>
+      </w:pPr>
+      <w:r>
+        <w:t>Heroic Ending – stay and sacrifice or barely survive.</w:t>
+      </w:r>
+    </w:p>
+    <w:p>
+      <w:pPr>
+        <w:pStyle w:val="ListParagraph"/>
+        <w:numPr>
+          <w:ilvl w:val="0"/>
+          <w:numId w:val="4"/>
+        </w:numPr>
+      </w:pPr>
+      <w:r>
+        <w:t>Balanced Ending – help civilians escape and survive with them.</w:t>
       </w:r>
     </w:p>
     <w:p>
@@ -404,6 +550,7 @@
         <w:t>: Hub + 1 mission + basic combat system.</w:t>
       </w:r>
     </w:p>
+    <w:p/>
     <w:sectPr>
       <w:pgSz w:w="11906" w:h="16838"/>
       <w:pgMar w:top="1440" w:right="1440" w:bottom="1440" w:left="1440" w:header="708" w:footer="708" w:gutter="0"/>
@@ -530,6 +677,119 @@
     </w:lvl>
   </w:abstractNum>
   <w:abstractNum w:abstractNumId="1" w15:restartNumberingAfterBreak="0">
+    <w:nsid w:val="49AD234F"/>
+    <w:multiLevelType w:val="hybridMultilevel"/>
+    <w:tmpl w:val="9E48C444"/>
+    <w:lvl w:ilvl="0" w:tplc="08090001">
+      <w:start w:val="1"/>
+      <w:numFmt w:val="bullet"/>
+      <w:lvlText w:val=""/>
+      <w:lvlJc w:val="left"/>
+      <w:pPr>
+        <w:ind w:left="720" w:hanging="360"/>
+      </w:pPr>
+      <w:rPr>
+        <w:rFonts w:ascii="Symbol" w:hAnsi="Symbol" w:hint="default"/>
+      </w:rPr>
+    </w:lvl>
+    <w:lvl w:ilvl="1" w:tplc="08090003" w:tentative="1">
+      <w:start w:val="1"/>
+      <w:numFmt w:val="bullet"/>
+      <w:lvlText w:val="o"/>
+      <w:lvlJc w:val="left"/>
+      <w:pPr>
+        <w:ind w:left="1440" w:hanging="360"/>
+      </w:pPr>
+      <w:rPr>
+        <w:rFonts w:ascii="Courier New" w:hAnsi="Courier New" w:cs="Courier New" w:hint="default"/>
+      </w:rPr>
+    </w:lvl>
+    <w:lvl w:ilvl="2" w:tplc="08090005" w:tentative="1">
+      <w:start w:val="1"/>
+      <w:numFmt w:val="bullet"/>
+      <w:lvlText w:val=""/>
+      <w:lvlJc w:val="left"/>
+      <w:pPr>
+        <w:ind w:left="2160" w:hanging="360"/>
+      </w:pPr>
+      <w:rPr>
+        <w:rFonts w:ascii="Wingdings" w:hAnsi="Wingdings" w:hint="default"/>
+      </w:rPr>
+    </w:lvl>
+    <w:lvl w:ilvl="3" w:tplc="08090001" w:tentative="1">
+      <w:start w:val="1"/>
+      <w:numFmt w:val="bullet"/>
+      <w:lvlText w:val=""/>
+      <w:lvlJc w:val="left"/>
+      <w:pPr>
+        <w:ind w:left="2880" w:hanging="360"/>
+      </w:pPr>
+      <w:rPr>
+        <w:rFonts w:ascii="Symbol" w:hAnsi="Symbol" w:hint="default"/>
+      </w:rPr>
+    </w:lvl>
+    <w:lvl w:ilvl="4" w:tplc="08090003" w:tentative="1">
+      <w:start w:val="1"/>
+      <w:numFmt w:val="bullet"/>
+      <w:lvlText w:val="o"/>
+      <w:lvlJc w:val="left"/>
+      <w:pPr>
+        <w:ind w:left="3600" w:hanging="360"/>
+      </w:pPr>
+      <w:rPr>
+        <w:rFonts w:ascii="Courier New" w:hAnsi="Courier New" w:cs="Courier New" w:hint="default"/>
+      </w:rPr>
+    </w:lvl>
+    <w:lvl w:ilvl="5" w:tplc="08090005" w:tentative="1">
+      <w:start w:val="1"/>
+      <w:numFmt w:val="bullet"/>
+      <w:lvlText w:val=""/>
+      <w:lvlJc w:val="left"/>
+      <w:pPr>
+        <w:ind w:left="4320" w:hanging="360"/>
+      </w:pPr>
+      <w:rPr>
+        <w:rFonts w:ascii="Wingdings" w:hAnsi="Wingdings" w:hint="default"/>
+      </w:rPr>
+    </w:lvl>
+    <w:lvl w:ilvl="6" w:tplc="08090001" w:tentative="1">
+      <w:start w:val="1"/>
+      <w:numFmt w:val="bullet"/>
+      <w:lvlText w:val=""/>
+      <w:lvlJc w:val="left"/>
+      <w:pPr>
+        <w:ind w:left="5040" w:hanging="360"/>
+      </w:pPr>
+      <w:rPr>
+        <w:rFonts w:ascii="Symbol" w:hAnsi="Symbol" w:hint="default"/>
+      </w:rPr>
+    </w:lvl>
+    <w:lvl w:ilvl="7" w:tplc="08090003" w:tentative="1">
+      <w:start w:val="1"/>
+      <w:numFmt w:val="bullet"/>
+      <w:lvlText w:val="o"/>
+      <w:lvlJc w:val="left"/>
+      <w:pPr>
+        <w:ind w:left="5760" w:hanging="360"/>
+      </w:pPr>
+      <w:rPr>
+        <w:rFonts w:ascii="Courier New" w:hAnsi="Courier New" w:cs="Courier New" w:hint="default"/>
+      </w:rPr>
+    </w:lvl>
+    <w:lvl w:ilvl="8" w:tplc="08090005" w:tentative="1">
+      <w:start w:val="1"/>
+      <w:numFmt w:val="bullet"/>
+      <w:lvlText w:val=""/>
+      <w:lvlJc w:val="left"/>
+      <w:pPr>
+        <w:ind w:left="6480" w:hanging="360"/>
+      </w:pPr>
+      <w:rPr>
+        <w:rFonts w:ascii="Wingdings" w:hAnsi="Wingdings" w:hint="default"/>
+      </w:rPr>
+    </w:lvl>
+  </w:abstractNum>
+  <w:abstractNum w:abstractNumId="2" w15:restartNumberingAfterBreak="0">
     <w:nsid w:val="63980E65"/>
     <w:multiLevelType w:val="hybridMultilevel"/>
     <w:tmpl w:val="EEEEC746"/>
@@ -642,7 +902,7 @@
       </w:rPr>
     </w:lvl>
   </w:abstractNum>
-  <w:abstractNum w:abstractNumId="2" w15:restartNumberingAfterBreak="0">
+  <w:abstractNum w:abstractNumId="3" w15:restartNumberingAfterBreak="0">
     <w:nsid w:val="678361BF"/>
     <w:multiLevelType w:val="hybridMultilevel"/>
     <w:tmpl w:val="614C222A"/>
@@ -756,13 +1016,16 @@
     </w:lvl>
   </w:abstractNum>
   <w:num w:numId="1" w16cid:durableId="151021303">
-    <w:abstractNumId w:val="1"/>
+    <w:abstractNumId w:val="2"/>
   </w:num>
   <w:num w:numId="2" w16cid:durableId="795874596">
     <w:abstractNumId w:val="0"/>
   </w:num>
   <w:num w:numId="3" w16cid:durableId="1909993036">
-    <w:abstractNumId w:val="2"/>
+    <w:abstractNumId w:val="3"/>
+  </w:num>
+  <w:num w:numId="4" w16cid:durableId="1801722255">
+    <w:abstractNumId w:val="1"/>
   </w:num>
 </w:numbering>
 </file>

</xml_diff>